<commit_message>
user documentation fix + profile modal + further translations
</commit_message>
<xml_diff>
--- a/docs/Felhasználói dokumentáció.docx
+++ b/docs/Felhasználói dokumentáció.docx
@@ -9,6 +9,7 @@
           <w:ilvl w:val="0"/>
           <w:numId w:val="2"/>
         </w:numPr>
+        <w:jc w:val="both"/>
         <w:rPr>
           <w:b/>
           <w:sz w:val="32"/>
@@ -25,6 +26,7 @@
     <w:p>
       <w:pPr>
         <w:ind w:left="720"/>
+        <w:jc w:val="both"/>
       </w:pPr>
       <w:r>
         <w:t>Témakörünket azért választottuk, mert szerettünk volna valami szokásostól eltérőt alkotni. Szükségünk volt kihívásra, valamint saját élvezetet nyerni a fejlesztés során, hisz személy szerint mi is kedveljük a szerencsejátékot és a közben termelt adrenalint. Nemrég hallottunk egy új, nagy volumenű online kaszinóról Magyarországon, innen is jött az ihlet.</w:t>
@@ -32,6 +34,7 @@
     </w:p>
     <w:p>
       <w:pPr>
+        <w:jc w:val="both"/>
         <w:rPr>
           <w:b/>
           <w:sz w:val="28"/>
@@ -58,6 +61,7 @@
     <w:p>
       <w:pPr>
         <w:ind w:left="708"/>
+        <w:jc w:val="both"/>
       </w:pPr>
       <w:r>
         <w:t xml:space="preserve">Webalkalmazásunk futtatásához szükség van egy számítógépre, amelyen van internetelérés, és természetesen egy böngészőre is. Jelenleg a XAMPP szoftvercsomag segítségével futtathatjuk a weboldalunkat. Amikor megnyitottuk a XAMPP-ot, futtatni kell az </w:t>
@@ -94,6 +98,7 @@
     <w:p>
       <w:pPr>
         <w:pStyle w:val="Listaszerbekezds"/>
+        <w:jc w:val="both"/>
       </w:pPr>
     </w:p>
     <w:p>
@@ -103,6 +108,7 @@
           <w:ilvl w:val="0"/>
           <w:numId w:val="2"/>
         </w:numPr>
+        <w:jc w:val="both"/>
         <w:rPr>
           <w:b/>
           <w:sz w:val="32"/>
@@ -126,6 +132,7 @@
     <w:p>
       <w:pPr>
         <w:ind w:left="360"/>
+        <w:jc w:val="both"/>
         <w:rPr>
           <w:b/>
           <w:sz w:val="28"/>
@@ -144,6 +151,7 @@
     <w:p>
       <w:pPr>
         <w:ind w:left="360"/>
+        <w:jc w:val="both"/>
         <w:rPr>
           <w:b/>
           <w:sz w:val="28"/>
@@ -170,6 +178,7 @@
     <w:p>
       <w:pPr>
         <w:ind w:left="705"/>
+        <w:jc w:val="both"/>
         <w:rPr>
           <w:sz w:val="24"/>
           <w:szCs w:val="28"/>
@@ -189,10 +198,18 @@
         </w:rPr>
         <w:t xml:space="preserve"> Ha nem keltettük fel ezzel eléggé érdeklődésed, Lehetőséged van egy ingyenes nyereményjátékon részt venni. E jutalom igényléséhez mindössze annyi teendőd van, hogy regisztrálsz oldalunkra.</w:t>
       </w:r>
+      <w:r>
+        <w:rPr>
+          <w:sz w:val="24"/>
+          <w:szCs w:val="28"/>
+        </w:rPr>
+        <w:t xml:space="preserve"> Ne aggódj, ha még nem tetted, regisztráció után is lesz alkalmad egy játékra.</w:t>
+      </w:r>
     </w:p>
     <w:p>
       <w:pPr>
         <w:pStyle w:val="Listaszerbekezds"/>
+        <w:jc w:val="both"/>
       </w:pPr>
     </w:p>
     <w:p>
@@ -205,7 +222,7 @@
         </w:rPr>
         <w:drawing>
           <wp:inline distT="0" distB="0" distL="0" distR="0" wp14:anchorId="41392B44" wp14:editId="423A08D4">
-            <wp:extent cx="5760720" cy="3644900"/>
+            <wp:extent cx="5374331" cy="3400425"/>
             <wp:effectExtent l="0" t="0" r="0" b="0"/>
             <wp:docPr id="1" name="Kép 1"/>
             <wp:cNvGraphicFramePr>
@@ -227,7 +244,7 @@
                   <pic:spPr>
                     <a:xfrm>
                       <a:off x="0" y="0"/>
-                      <a:ext cx="5760720" cy="3644900"/>
+                      <a:ext cx="5381033" cy="3404666"/>
                     </a:xfrm>
                     <a:prstGeom prst="rect">
                       <a:avLst/>
@@ -242,6 +259,7 @@
     </w:p>
     <w:p>
       <w:pPr>
+        <w:jc w:val="both"/>
         <w:rPr>
           <w:b/>
           <w:sz w:val="28"/>
@@ -261,6 +279,7 @@
     <w:p>
       <w:pPr>
         <w:ind w:left="705"/>
+        <w:jc w:val="both"/>
         <w:rPr>
           <w:sz w:val="24"/>
           <w:szCs w:val="28"/>
@@ -283,7 +302,6 @@
     </w:p>
     <w:p>
       <w:pPr>
-        <w:ind w:left="705"/>
         <w:rPr>
           <w:b/>
           <w:sz w:val="28"/>
@@ -336,28 +354,38 @@
     </w:p>
     <w:p>
       <w:pPr>
-        <w:rPr>
-          <w:b/>
-          <w:sz w:val="28"/>
-          <w:szCs w:val="28"/>
-        </w:rPr>
-      </w:pPr>
-    </w:p>
-    <w:p>
-      <w:pPr>
-        <w:rPr>
-          <w:b/>
-          <w:sz w:val="28"/>
-          <w:szCs w:val="28"/>
-        </w:rPr>
-      </w:pPr>
-      <w:r>
-        <w:rPr>
-          <w:b/>
-          <w:sz w:val="28"/>
-          <w:szCs w:val="28"/>
-        </w:rPr>
-        <w:t>2.2.1</w:t>
+        <w:jc w:val="both"/>
+        <w:rPr>
+          <w:b/>
+          <w:sz w:val="28"/>
+          <w:szCs w:val="28"/>
+        </w:rPr>
+      </w:pPr>
+    </w:p>
+    <w:p>
+      <w:pPr>
+        <w:jc w:val="both"/>
+        <w:rPr>
+          <w:b/>
+          <w:sz w:val="28"/>
+          <w:szCs w:val="28"/>
+        </w:rPr>
+      </w:pPr>
+      <w:r>
+        <w:rPr>
+          <w:b/>
+          <w:sz w:val="28"/>
+          <w:szCs w:val="28"/>
+        </w:rPr>
+        <w:t xml:space="preserve"> </w:t>
+      </w:r>
+      <w:r>
+        <w:rPr>
+          <w:b/>
+          <w:sz w:val="28"/>
+          <w:szCs w:val="28"/>
+        </w:rPr>
+        <w:t>2.2</w:t>
       </w:r>
       <w:r>
         <w:rPr>
@@ -371,6 +399,7 @@
     <w:p>
       <w:pPr>
         <w:ind w:left="705"/>
+        <w:jc w:val="both"/>
         <w:rPr>
           <w:sz w:val="24"/>
           <w:szCs w:val="28"/>
@@ -402,21 +431,40 @@
     <w:p>
       <w:pPr>
         <w:ind w:left="705"/>
-        <w:rPr>
-          <w:sz w:val="24"/>
-          <w:szCs w:val="28"/>
-        </w:rPr>
-      </w:pPr>
-      <w:r>
-        <w:rPr>
+        <w:jc w:val="both"/>
+        <w:rPr>
+          <w:sz w:val="24"/>
+          <w:szCs w:val="28"/>
+        </w:rPr>
+      </w:pPr>
+      <w:r>
+        <w:rPr>
+          <w:sz w:val="24"/>
+          <w:szCs w:val="28"/>
+        </w:rPr>
+        <w:t>Itt található a nyelvválasztó is, a regisztráció gomb mellett</w:t>
+      </w:r>
+    </w:p>
+    <w:p>
+      <w:pPr>
+        <w:ind w:left="705"/>
+        <w:jc w:val="center"/>
+        <w:rPr>
+          <w:sz w:val="24"/>
+          <w:szCs w:val="28"/>
+        </w:rPr>
+      </w:pPr>
+      <w:r>
+        <w:rPr>
+          <w:noProof/>
           <w:sz w:val="24"/>
           <w:szCs w:val="28"/>
         </w:rPr>
         <w:drawing>
-          <wp:inline distT="0" distB="0" distL="0" distR="0" wp14:anchorId="29D93F49" wp14:editId="6859EC42">
-            <wp:extent cx="3821948" cy="5762625"/>
-            <wp:effectExtent l="0" t="0" r="7620" b="0"/>
-            <wp:docPr id="3" name="Kép 3"/>
+          <wp:inline distT="0" distB="0" distL="0" distR="0" wp14:anchorId="7A875D9F" wp14:editId="7004836A">
+            <wp:extent cx="2637513" cy="4143375"/>
+            <wp:effectExtent l="0" t="0" r="0" b="0"/>
+            <wp:docPr id="10" name="Kép 10"/>
             <wp:cNvGraphicFramePr>
               <a:graphicFrameLocks xmlns:a="http://schemas.openxmlformats.org/drawingml/2006/main" noChangeAspect="1"/>
             </wp:cNvGraphicFramePr>
@@ -436,7 +484,7 @@
                   <pic:spPr>
                     <a:xfrm>
                       <a:off x="0" y="0"/>
-                      <a:ext cx="3844137" cy="5796081"/>
+                      <a:ext cx="2657142" cy="4174210"/>
                     </a:xfrm>
                     <a:prstGeom prst="rect">
                       <a:avLst/>
@@ -448,151 +496,19 @@
           </wp:inline>
         </w:drawing>
       </w:r>
-    </w:p>
-    <w:p>
-      <w:pPr>
-        <w:ind w:left="705"/>
-        <w:rPr>
-          <w:sz w:val="24"/>
-          <w:szCs w:val="28"/>
-        </w:rPr>
-      </w:pPr>
-    </w:p>
-    <w:p>
-      <w:pPr>
-        <w:rPr>
-          <w:b/>
-          <w:sz w:val="28"/>
-          <w:szCs w:val="28"/>
-        </w:rPr>
-      </w:pPr>
-      <w:r>
-        <w:rPr>
-          <w:b/>
-          <w:sz w:val="28"/>
-          <w:szCs w:val="28"/>
-        </w:rPr>
-        <w:lastRenderedPageBreak/>
-        <w:t>2.3.1 Központ</w:t>
-      </w:r>
       <w:bookmarkStart w:id="0" w:name="_GoBack"/>
       <w:bookmarkEnd w:id="0"/>
-    </w:p>
-    <w:p>
-      <w:pPr>
-        <w:ind w:left="705"/>
-        <w:rPr>
-          <w:sz w:val="24"/>
-          <w:szCs w:val="28"/>
-        </w:rPr>
-      </w:pPr>
-      <w:r>
-        <w:rPr>
-          <w:sz w:val="24"/>
-          <w:szCs w:val="28"/>
-        </w:rPr>
-        <w:t xml:space="preserve">Innen tudsz navigálni az összes elérhető oldalra. </w:t>
-      </w:r>
-    </w:p>
-    <w:p>
-      <w:pPr>
-        <w:ind w:left="705"/>
-        <w:rPr>
-          <w:sz w:val="24"/>
-          <w:szCs w:val="28"/>
-        </w:rPr>
-      </w:pPr>
-      <w:r>
-        <w:rPr>
-          <w:sz w:val="24"/>
-          <w:szCs w:val="28"/>
-        </w:rPr>
-        <w:t>A játékok egyszerű kiválasztása, vagy keresése mellett akár a profilod és a statisztikád is meg tudod nézni</w:t>
-      </w:r>
-      <w:r>
-        <w:rPr>
-          <w:sz w:val="24"/>
-          <w:szCs w:val="28"/>
-        </w:rPr>
-        <w:t xml:space="preserve"> (profil fül)</w:t>
-      </w:r>
-      <w:r>
-        <w:rPr>
-          <w:sz w:val="24"/>
-          <w:szCs w:val="28"/>
-        </w:rPr>
-        <w:t>, vagy ha egy barátod szintén játszik az oldalon, be is tudod jelölni, hogy lássátok egymást</w:t>
-      </w:r>
-      <w:r>
-        <w:rPr>
-          <w:sz w:val="24"/>
-          <w:szCs w:val="28"/>
-        </w:rPr>
-        <w:t xml:space="preserve"> (barátok fül)</w:t>
-      </w:r>
-      <w:r>
-        <w:rPr>
-          <w:sz w:val="24"/>
-          <w:szCs w:val="28"/>
-        </w:rPr>
-        <w:t>.</w:t>
-      </w:r>
-    </w:p>
-    <w:p>
-      <w:pPr>
-        <w:ind w:left="705"/>
-        <w:rPr>
-          <w:sz w:val="24"/>
-          <w:szCs w:val="28"/>
-        </w:rPr>
-      </w:pPr>
-      <w:r>
-        <w:rPr>
-          <w:sz w:val="24"/>
-          <w:szCs w:val="28"/>
-        </w:rPr>
-        <w:t>Ha a szerencse nem a te oldalon állt, és eljátszottad az egyenleged, akár tölthetsz is fel kedvező áron</w:t>
-      </w:r>
-      <w:r>
-        <w:rPr>
-          <w:sz w:val="24"/>
-          <w:szCs w:val="28"/>
-        </w:rPr>
-        <w:t xml:space="preserve"> (pénzügyek fül)</w:t>
-      </w:r>
-      <w:r>
-        <w:rPr>
-          <w:sz w:val="24"/>
-          <w:szCs w:val="28"/>
-        </w:rPr>
-        <w:t>.</w:t>
-      </w:r>
-    </w:p>
-    <w:p>
-      <w:pPr>
-        <w:ind w:left="705"/>
-        <w:rPr>
-          <w:sz w:val="24"/>
-          <w:szCs w:val="28"/>
-        </w:rPr>
-      </w:pPr>
-      <w:r>
-        <w:rPr>
-          <w:sz w:val="24"/>
-          <w:szCs w:val="28"/>
-        </w:rPr>
-        <w:br/>
-      </w:r>
-      <w:r>
-        <w:rPr>
+      <w:r>
+        <w:rPr>
+          <w:noProof/>
           <w:sz w:val="24"/>
           <w:szCs w:val="28"/>
         </w:rPr>
         <w:drawing>
-          <wp:inline distT="0" distB="0" distL="0" distR="0" wp14:anchorId="350A0E6B" wp14:editId="5BD4A751">
-            <wp:extent cx="5760720" cy="2857500"/>
-            <wp:effectExtent l="0" t="0" r="0" b="0"/>
-            <wp:docPr id="4" name="Kép 4"/>
+          <wp:inline distT="0" distB="0" distL="0" distR="0" wp14:anchorId="1A6F22C0" wp14:editId="0F22CD79">
+            <wp:extent cx="2676525" cy="1656307"/>
+            <wp:effectExtent l="0" t="0" r="0" b="1270"/>
+            <wp:docPr id="11" name="Kép 11"/>
             <wp:cNvGraphicFramePr>
               <a:graphicFrameLocks xmlns:a="http://schemas.openxmlformats.org/drawingml/2006/main" noChangeAspect="1"/>
             </wp:cNvGraphicFramePr>
@@ -612,6 +528,322 @@
                   <pic:spPr>
                     <a:xfrm>
                       <a:off x="0" y="0"/>
+                      <a:ext cx="2783636" cy="1722590"/>
+                    </a:xfrm>
+                    <a:prstGeom prst="rect">
+                      <a:avLst/>
+                    </a:prstGeom>
+                  </pic:spPr>
+                </pic:pic>
+              </a:graphicData>
+            </a:graphic>
+          </wp:inline>
+        </w:drawing>
+      </w:r>
+    </w:p>
+    <w:p>
+      <w:pPr>
+        <w:jc w:val="both"/>
+        <w:rPr>
+          <w:b/>
+          <w:sz w:val="28"/>
+          <w:szCs w:val="28"/>
+        </w:rPr>
+      </w:pPr>
+      <w:r>
+        <w:rPr>
+          <w:b/>
+          <w:sz w:val="28"/>
+          <w:szCs w:val="28"/>
+        </w:rPr>
+        <w:lastRenderedPageBreak/>
+        <w:t>2.2 Belépés</w:t>
+      </w:r>
+    </w:p>
+    <w:p>
+      <w:pPr>
+        <w:ind w:left="600"/>
+        <w:jc w:val="both"/>
+        <w:rPr>
+          <w:sz w:val="24"/>
+          <w:szCs w:val="28"/>
+        </w:rPr>
+      </w:pPr>
+      <w:r>
+        <w:rPr>
+          <w:sz w:val="24"/>
+          <w:szCs w:val="28"/>
+        </w:rPr>
+        <w:t xml:space="preserve">Miután sikeres lett a regisztrációnk, azonnal be is léptet minket a webalkalmazásunk. </w:t>
+      </w:r>
+      <w:r>
+        <w:rPr>
+          <w:sz w:val="24"/>
+          <w:szCs w:val="28"/>
+        </w:rPr>
+        <w:t xml:space="preserve">  </w:t>
+      </w:r>
+      <w:r>
+        <w:rPr>
+          <w:sz w:val="24"/>
+          <w:szCs w:val="28"/>
+        </w:rPr>
+        <w:t>Abban az</w:t>
+      </w:r>
+      <w:r>
+        <w:rPr>
+          <w:sz w:val="24"/>
+          <w:szCs w:val="28"/>
+        </w:rPr>
+        <w:t xml:space="preserve"> </w:t>
+      </w:r>
+      <w:r>
+        <w:rPr>
+          <w:sz w:val="24"/>
+          <w:szCs w:val="28"/>
+        </w:rPr>
+        <w:t>esetben, ha már van regisztrált fiókunk, egyszerűen betudunk jelentkezni. A jobb felső sarokba</w:t>
+      </w:r>
+      <w:r>
+        <w:rPr>
+          <w:sz w:val="24"/>
+          <w:szCs w:val="28"/>
+        </w:rPr>
+        <w:t xml:space="preserve">n </w:t>
+      </w:r>
+      <w:r>
+        <w:rPr>
+          <w:sz w:val="24"/>
+          <w:szCs w:val="28"/>
+        </w:rPr>
+        <w:t>lévő Bejelentkezés gombra kattintunk és a bejelentkezés panelen megadjuk a kért adatokat,</w:t>
+      </w:r>
+      <w:r>
+        <w:rPr>
+          <w:sz w:val="24"/>
+          <w:szCs w:val="28"/>
+        </w:rPr>
+        <w:t xml:space="preserve"> </w:t>
+      </w:r>
+      <w:r>
+        <w:rPr>
+          <w:sz w:val="24"/>
+          <w:szCs w:val="28"/>
+        </w:rPr>
+        <w:t>majd a panel alján lévő Bejelentkezés gombra kattintunk.</w:t>
+      </w:r>
+    </w:p>
+    <w:p>
+      <w:pPr>
+        <w:ind w:left="600"/>
+        <w:jc w:val="center"/>
+        <w:rPr>
+          <w:sz w:val="24"/>
+          <w:szCs w:val="28"/>
+        </w:rPr>
+      </w:pPr>
+      <w:r>
+        <w:rPr>
+          <w:noProof/>
+          <w:sz w:val="24"/>
+          <w:szCs w:val="28"/>
+        </w:rPr>
+        <w:drawing>
+          <wp:inline distT="0" distB="0" distL="0" distR="0" wp14:anchorId="3CAE8812" wp14:editId="022D202D">
+            <wp:extent cx="1567450" cy="2295525"/>
+            <wp:effectExtent l="0" t="0" r="0" b="0"/>
+            <wp:docPr id="5" name="Kép 5"/>
+            <wp:cNvGraphicFramePr>
+              <a:graphicFrameLocks xmlns:a="http://schemas.openxmlformats.org/drawingml/2006/main" noChangeAspect="1"/>
+            </wp:cNvGraphicFramePr>
+            <a:graphic xmlns:a="http://schemas.openxmlformats.org/drawingml/2006/main">
+              <a:graphicData uri="http://schemas.openxmlformats.org/drawingml/2006/picture">
+                <pic:pic xmlns:pic="http://schemas.openxmlformats.org/drawingml/2006/picture">
+                  <pic:nvPicPr>
+                    <pic:cNvPr id="1" name=""/>
+                    <pic:cNvPicPr/>
+                  </pic:nvPicPr>
+                  <pic:blipFill>
+                    <a:blip r:embed="rId9"/>
+                    <a:stretch>
+                      <a:fillRect/>
+                    </a:stretch>
+                  </pic:blipFill>
+                  <pic:spPr>
+                    <a:xfrm>
+                      <a:off x="0" y="0"/>
+                      <a:ext cx="1593199" cy="2333235"/>
+                    </a:xfrm>
+                    <a:prstGeom prst="rect">
+                      <a:avLst/>
+                    </a:prstGeom>
+                  </pic:spPr>
+                </pic:pic>
+              </a:graphicData>
+            </a:graphic>
+          </wp:inline>
+        </w:drawing>
+      </w:r>
+    </w:p>
+    <w:p>
+      <w:pPr>
+        <w:jc w:val="both"/>
+        <w:rPr>
+          <w:b/>
+          <w:sz w:val="28"/>
+          <w:szCs w:val="28"/>
+        </w:rPr>
+      </w:pPr>
+    </w:p>
+    <w:p>
+      <w:pPr>
+        <w:jc w:val="both"/>
+        <w:rPr>
+          <w:b/>
+          <w:sz w:val="28"/>
+          <w:szCs w:val="28"/>
+        </w:rPr>
+      </w:pPr>
+      <w:r>
+        <w:rPr>
+          <w:b/>
+          <w:sz w:val="28"/>
+          <w:szCs w:val="28"/>
+        </w:rPr>
+        <w:t>2.3 Központ</w:t>
+      </w:r>
+    </w:p>
+    <w:p>
+      <w:pPr>
+        <w:ind w:left="705"/>
+        <w:jc w:val="both"/>
+        <w:rPr>
+          <w:sz w:val="24"/>
+          <w:szCs w:val="28"/>
+        </w:rPr>
+      </w:pPr>
+      <w:r>
+        <w:rPr>
+          <w:sz w:val="24"/>
+          <w:szCs w:val="28"/>
+        </w:rPr>
+        <w:t xml:space="preserve">Innen tudsz navigálni az összes elérhető oldalra. </w:t>
+      </w:r>
+    </w:p>
+    <w:p>
+      <w:pPr>
+        <w:ind w:left="705"/>
+        <w:jc w:val="both"/>
+        <w:rPr>
+          <w:sz w:val="24"/>
+          <w:szCs w:val="28"/>
+        </w:rPr>
+      </w:pPr>
+      <w:r>
+        <w:rPr>
+          <w:sz w:val="24"/>
+          <w:szCs w:val="28"/>
+        </w:rPr>
+        <w:t>A játékok egyszerű kiválasztása, vagy keresése mellett akár a profilod és a statisztikád is meg tudod nézni</w:t>
+      </w:r>
+      <w:r>
+        <w:rPr>
+          <w:sz w:val="24"/>
+          <w:szCs w:val="28"/>
+        </w:rPr>
+        <w:t xml:space="preserve"> (profil fül)</w:t>
+      </w:r>
+      <w:r>
+        <w:rPr>
+          <w:sz w:val="24"/>
+          <w:szCs w:val="28"/>
+        </w:rPr>
+        <w:t>, vagy ha egy barátod szintén játszik az oldalon, be is tudod jelölni, hogy lássátok egymást</w:t>
+      </w:r>
+      <w:r>
+        <w:rPr>
+          <w:sz w:val="24"/>
+          <w:szCs w:val="28"/>
+        </w:rPr>
+        <w:t xml:space="preserve"> (barátok fül)</w:t>
+      </w:r>
+      <w:r>
+        <w:rPr>
+          <w:sz w:val="24"/>
+          <w:szCs w:val="28"/>
+        </w:rPr>
+        <w:t>.</w:t>
+      </w:r>
+    </w:p>
+    <w:p>
+      <w:pPr>
+        <w:ind w:left="705"/>
+        <w:jc w:val="both"/>
+        <w:rPr>
+          <w:sz w:val="24"/>
+          <w:szCs w:val="28"/>
+        </w:rPr>
+      </w:pPr>
+      <w:r>
+        <w:rPr>
+          <w:sz w:val="24"/>
+          <w:szCs w:val="28"/>
+        </w:rPr>
+        <w:t>Ha a szerencse nem a te oldalon állt, és eljátszottad az egyenleged, akár tölthetsz is fel kedvező áron</w:t>
+      </w:r>
+      <w:r>
+        <w:rPr>
+          <w:sz w:val="24"/>
+          <w:szCs w:val="28"/>
+        </w:rPr>
+        <w:t xml:space="preserve"> (pénzügyek fül)</w:t>
+      </w:r>
+      <w:r>
+        <w:rPr>
+          <w:sz w:val="24"/>
+          <w:szCs w:val="28"/>
+        </w:rPr>
+        <w:t>.</w:t>
+      </w:r>
+    </w:p>
+    <w:p>
+      <w:pPr>
+        <w:jc w:val="both"/>
+        <w:rPr>
+          <w:sz w:val="24"/>
+          <w:szCs w:val="28"/>
+        </w:rPr>
+      </w:pPr>
+      <w:r>
+        <w:rPr>
+          <w:noProof/>
+          <w:sz w:val="24"/>
+          <w:szCs w:val="28"/>
+        </w:rPr>
+        <w:drawing>
+          <wp:inline distT="0" distB="0" distL="0" distR="0" wp14:anchorId="350A0E6B" wp14:editId="5BD4A751">
+            <wp:extent cx="5760720" cy="2857500"/>
+            <wp:effectExtent l="0" t="0" r="0" b="0"/>
+            <wp:docPr id="4" name="Kép 4"/>
+            <wp:cNvGraphicFramePr>
+              <a:graphicFrameLocks xmlns:a="http://schemas.openxmlformats.org/drawingml/2006/main" noChangeAspect="1"/>
+            </wp:cNvGraphicFramePr>
+            <a:graphic xmlns:a="http://schemas.openxmlformats.org/drawingml/2006/main">
+              <a:graphicData uri="http://schemas.openxmlformats.org/drawingml/2006/picture">
+                <pic:pic xmlns:pic="http://schemas.openxmlformats.org/drawingml/2006/picture">
+                  <pic:nvPicPr>
+                    <pic:cNvPr id="1" name=""/>
+                    <pic:cNvPicPr/>
+                  </pic:nvPicPr>
+                  <pic:blipFill>
+                    <a:blip r:embed="rId10"/>
+                    <a:stretch>
+                      <a:fillRect/>
+                    </a:stretch>
+                  </pic:blipFill>
+                  <pic:spPr>
+                    <a:xfrm>
+                      <a:off x="0" y="0"/>
                       <a:ext cx="5760720" cy="2857500"/>
                     </a:xfrm>
                     <a:prstGeom prst="rect">
@@ -627,29 +859,309 @@
     </w:p>
     <w:p>
       <w:pPr>
+        <w:jc w:val="both"/>
+        <w:rPr>
+          <w:b/>
+          <w:sz w:val="28"/>
+          <w:szCs w:val="28"/>
+        </w:rPr>
+      </w:pPr>
+      <w:r>
+        <w:rPr>
+          <w:b/>
+          <w:sz w:val="28"/>
+          <w:szCs w:val="28"/>
+        </w:rPr>
+        <w:lastRenderedPageBreak/>
+        <w:t>2.4</w:t>
+      </w:r>
+      <w:r>
+        <w:rPr>
+          <w:b/>
+          <w:sz w:val="28"/>
+          <w:szCs w:val="28"/>
+        </w:rPr>
+        <w:t xml:space="preserve"> Profil</w:t>
+      </w:r>
+    </w:p>
+    <w:p>
+      <w:pPr>
         <w:ind w:left="705"/>
-        <w:rPr>
-          <w:sz w:val="24"/>
-          <w:szCs w:val="28"/>
-        </w:rPr>
-      </w:pPr>
-      <w:r>
-        <w:rPr>
-          <w:sz w:val="24"/>
-          <w:szCs w:val="28"/>
-        </w:rPr>
-        <w:tab/>
-      </w:r>
-      <w:r>
-        <w:rPr>
-          <w:sz w:val="24"/>
-          <w:szCs w:val="28"/>
-        </w:rPr>
-        <w:tab/>
-      </w:r>
-    </w:p>
-    <w:p>
-      <w:pPr>
+        <w:jc w:val="both"/>
+        <w:rPr>
+          <w:sz w:val="24"/>
+          <w:szCs w:val="28"/>
+        </w:rPr>
+      </w:pPr>
+      <w:r>
+        <w:rPr>
+          <w:noProof/>
+          <w:sz w:val="24"/>
+          <w:szCs w:val="28"/>
+        </w:rPr>
+        <w:drawing>
+          <wp:anchor distT="0" distB="0" distL="114300" distR="114300" simplePos="0" relativeHeight="251661312" behindDoc="0" locked="0" layoutInCell="1" allowOverlap="1" wp14:anchorId="0F99CF3D">
+            <wp:simplePos x="0" y="0"/>
+            <wp:positionH relativeFrom="margin">
+              <wp:align>center</wp:align>
+            </wp:positionH>
+            <wp:positionV relativeFrom="paragraph">
+              <wp:posOffset>535940</wp:posOffset>
+            </wp:positionV>
+            <wp:extent cx="6769735" cy="3352800"/>
+            <wp:effectExtent l="0" t="0" r="0" b="0"/>
+            <wp:wrapTopAndBottom/>
+            <wp:docPr id="12" name="Kép 12"/>
+            <wp:cNvGraphicFramePr>
+              <a:graphicFrameLocks xmlns:a="http://schemas.openxmlformats.org/drawingml/2006/main" noChangeAspect="1"/>
+            </wp:cNvGraphicFramePr>
+            <a:graphic xmlns:a="http://schemas.openxmlformats.org/drawingml/2006/main">
+              <a:graphicData uri="http://schemas.openxmlformats.org/drawingml/2006/picture">
+                <pic:pic xmlns:pic="http://schemas.openxmlformats.org/drawingml/2006/picture">
+                  <pic:nvPicPr>
+                    <pic:cNvPr id="1" name=""/>
+                    <pic:cNvPicPr/>
+                  </pic:nvPicPr>
+                  <pic:blipFill>
+                    <a:blip r:embed="rId11" cstate="print">
+                      <a:extLst>
+                        <a:ext uri="{28A0092B-C50C-407E-A947-70E740481C1C}">
+                          <a14:useLocalDpi xmlns:a14="http://schemas.microsoft.com/office/drawing/2010/main" val="0"/>
+                        </a:ext>
+                      </a:extLst>
+                    </a:blip>
+                    <a:stretch>
+                      <a:fillRect/>
+                    </a:stretch>
+                  </pic:blipFill>
+                  <pic:spPr>
+                    <a:xfrm>
+                      <a:off x="0" y="0"/>
+                      <a:ext cx="6769735" cy="3352800"/>
+                    </a:xfrm>
+                    <a:prstGeom prst="rect">
+                      <a:avLst/>
+                    </a:prstGeom>
+                  </pic:spPr>
+                </pic:pic>
+              </a:graphicData>
+            </a:graphic>
+            <wp14:sizeRelH relativeFrom="margin">
+              <wp14:pctWidth>0</wp14:pctWidth>
+            </wp14:sizeRelH>
+            <wp14:sizeRelV relativeFrom="margin">
+              <wp14:pctHeight>0</wp14:pctHeight>
+            </wp14:sizeRelV>
+          </wp:anchor>
+        </w:drawing>
+      </w:r>
+      <w:r>
+        <w:rPr>
+          <w:sz w:val="24"/>
+          <w:szCs w:val="28"/>
+        </w:rPr>
+        <w:t>Itt található az összes fiókinformáció, kezdve a veszteségtől, a nyereségen át egészen</w:t>
+      </w:r>
+      <w:r>
+        <w:rPr>
+          <w:sz w:val="24"/>
+          <w:szCs w:val="28"/>
+        </w:rPr>
+        <w:t xml:space="preserve"> </w:t>
+      </w:r>
+      <w:r>
+        <w:rPr>
+          <w:sz w:val="24"/>
+          <w:szCs w:val="28"/>
+        </w:rPr>
+        <w:t xml:space="preserve">a játokokra egyenként szűrt </w:t>
+      </w:r>
+      <w:r>
+        <w:rPr>
+          <w:sz w:val="24"/>
+          <w:szCs w:val="28"/>
+        </w:rPr>
+        <w:t>összes tranzakcióelőzmény pontos adatokkal</w:t>
+      </w:r>
+      <w:r>
+        <w:rPr>
+          <w:sz w:val="24"/>
+          <w:szCs w:val="28"/>
+        </w:rPr>
+        <w:t>.</w:t>
+      </w:r>
+    </w:p>
+    <w:p>
+      <w:pPr>
+        <w:ind w:left="705"/>
+        <w:jc w:val="both"/>
+        <w:rPr>
+          <w:sz w:val="24"/>
+          <w:szCs w:val="28"/>
+        </w:rPr>
+      </w:pPr>
+    </w:p>
+    <w:p>
+      <w:pPr>
+        <w:ind w:left="705"/>
+        <w:jc w:val="both"/>
+        <w:rPr>
+          <w:sz w:val="24"/>
+          <w:szCs w:val="28"/>
+        </w:rPr>
+      </w:pPr>
+    </w:p>
+    <w:p>
+      <w:pPr>
+        <w:ind w:left="705"/>
+        <w:jc w:val="both"/>
+        <w:rPr>
+          <w:sz w:val="24"/>
+          <w:szCs w:val="28"/>
+        </w:rPr>
+      </w:pPr>
+      <w:r>
+        <w:rPr>
+          <w:sz w:val="24"/>
+          <w:szCs w:val="28"/>
+        </w:rPr>
+        <w:t>Ezen kívül lehetőséged van a profil törlésére (Profil törlése gomb), valamint a profil adatok módosításra (profilképre kattintás).</w:t>
+      </w:r>
+    </w:p>
+    <w:p>
+      <w:pPr>
+        <w:ind w:left="705"/>
+        <w:jc w:val="both"/>
+        <w:rPr>
+          <w:sz w:val="24"/>
+          <w:szCs w:val="28"/>
+        </w:rPr>
+      </w:pPr>
+      <w:r>
+        <w:rPr>
+          <w:noProof/>
+          <w:sz w:val="24"/>
+          <w:szCs w:val="28"/>
+        </w:rPr>
+        <w:drawing>
+          <wp:anchor distT="0" distB="0" distL="114300" distR="114300" simplePos="0" relativeHeight="251660288" behindDoc="0" locked="0" layoutInCell="1" allowOverlap="1" wp14:anchorId="3353CC65">
+            <wp:simplePos x="0" y="0"/>
+            <wp:positionH relativeFrom="margin">
+              <wp:align>center</wp:align>
+            </wp:positionH>
+            <wp:positionV relativeFrom="paragraph">
+              <wp:posOffset>13970</wp:posOffset>
+            </wp:positionV>
+            <wp:extent cx="1371791" cy="523948"/>
+            <wp:effectExtent l="0" t="0" r="0" b="9525"/>
+            <wp:wrapNone/>
+            <wp:docPr id="9" name="Kép 9"/>
+            <wp:cNvGraphicFramePr>
+              <a:graphicFrameLocks xmlns:a="http://schemas.openxmlformats.org/drawingml/2006/main" noChangeAspect="1"/>
+            </wp:cNvGraphicFramePr>
+            <a:graphic xmlns:a="http://schemas.openxmlformats.org/drawingml/2006/main">
+              <a:graphicData uri="http://schemas.openxmlformats.org/drawingml/2006/picture">
+                <pic:pic xmlns:pic="http://schemas.openxmlformats.org/drawingml/2006/picture">
+                  <pic:nvPicPr>
+                    <pic:cNvPr id="1" name=""/>
+                    <pic:cNvPicPr/>
+                  </pic:nvPicPr>
+                  <pic:blipFill>
+                    <a:blip r:embed="rId12">
+                      <a:extLst>
+                        <a:ext uri="{28A0092B-C50C-407E-A947-70E740481C1C}">
+                          <a14:useLocalDpi xmlns:a14="http://schemas.microsoft.com/office/drawing/2010/main" val="0"/>
+                        </a:ext>
+                      </a:extLst>
+                    </a:blip>
+                    <a:stretch>
+                      <a:fillRect/>
+                    </a:stretch>
+                  </pic:blipFill>
+                  <pic:spPr>
+                    <a:xfrm>
+                      <a:off x="0" y="0"/>
+                      <a:ext cx="1371791" cy="523948"/>
+                    </a:xfrm>
+                    <a:prstGeom prst="rect">
+                      <a:avLst/>
+                    </a:prstGeom>
+                  </pic:spPr>
+                </pic:pic>
+              </a:graphicData>
+            </a:graphic>
+          </wp:anchor>
+        </w:drawing>
+      </w:r>
+    </w:p>
+    <w:p>
+      <w:pPr>
+        <w:rPr>
+          <w:sz w:val="24"/>
+          <w:szCs w:val="28"/>
+        </w:rPr>
+      </w:pPr>
+      <w:r>
+        <w:rPr>
+          <w:b/>
+          <w:noProof/>
+          <w:sz w:val="28"/>
+          <w:szCs w:val="28"/>
+        </w:rPr>
+        <w:drawing>
+          <wp:anchor distT="0" distB="0" distL="114300" distR="114300" simplePos="0" relativeHeight="251659264" behindDoc="0" locked="0" layoutInCell="1" allowOverlap="1" wp14:anchorId="444FC17B">
+            <wp:simplePos x="0" y="0"/>
+            <wp:positionH relativeFrom="margin">
+              <wp:align>center</wp:align>
+            </wp:positionH>
+            <wp:positionV relativeFrom="paragraph">
+              <wp:posOffset>357505</wp:posOffset>
+            </wp:positionV>
+            <wp:extent cx="2181529" cy="2429214"/>
+            <wp:effectExtent l="0" t="0" r="9525" b="9525"/>
+            <wp:wrapTopAndBottom/>
+            <wp:docPr id="7" name="Kép 7"/>
+            <wp:cNvGraphicFramePr>
+              <a:graphicFrameLocks xmlns:a="http://schemas.openxmlformats.org/drawingml/2006/main" noChangeAspect="1"/>
+            </wp:cNvGraphicFramePr>
+            <a:graphic xmlns:a="http://schemas.openxmlformats.org/drawingml/2006/main">
+              <a:graphicData uri="http://schemas.openxmlformats.org/drawingml/2006/picture">
+                <pic:pic xmlns:pic="http://schemas.openxmlformats.org/drawingml/2006/picture">
+                  <pic:nvPicPr>
+                    <pic:cNvPr id="1" name=""/>
+                    <pic:cNvPicPr/>
+                  </pic:nvPicPr>
+                  <pic:blipFill>
+                    <a:blip r:embed="rId13">
+                      <a:extLst>
+                        <a:ext uri="{28A0092B-C50C-407E-A947-70E740481C1C}">
+                          <a14:useLocalDpi xmlns:a14="http://schemas.microsoft.com/office/drawing/2010/main" val="0"/>
+                        </a:ext>
+                      </a:extLst>
+                    </a:blip>
+                    <a:stretch>
+                      <a:fillRect/>
+                    </a:stretch>
+                  </pic:blipFill>
+                  <pic:spPr>
+                    <a:xfrm>
+                      <a:off x="0" y="0"/>
+                      <a:ext cx="2181529" cy="2429214"/>
+                    </a:xfrm>
+                    <a:prstGeom prst="rect">
+                      <a:avLst/>
+                    </a:prstGeom>
+                  </pic:spPr>
+                </pic:pic>
+              </a:graphicData>
+            </a:graphic>
+          </wp:anchor>
+        </w:drawing>
+      </w:r>
+    </w:p>
+    <w:p>
+      <w:pPr>
+        <w:jc w:val="center"/>
         <w:rPr>
           <w:b/>
           <w:sz w:val="28"/>

</xml_diff>